<commit_message>
removed the mention of client
</commit_message>
<xml_diff>
--- a/src/assets/Souleiman_Ayoub.docx
+++ b/src/assets/Souleiman_Ayoub.docx
@@ -206,13 +206,8 @@
         <w:t xml:space="preserve">Delivered successfully </w:t>
       </w:r>
       <w:r>
-        <w:t xml:space="preserve">on the frontend, backend and </w:t>
-      </w:r>
-      <w:proofErr w:type="spellStart"/>
-      <w:r>
-        <w:t>devops</w:t>
-      </w:r>
-      <w:proofErr w:type="spellEnd"/>
+        <w:t>on the frontend, backend and devops</w:t>
+      </w:r>
       <w:r>
         <w:t xml:space="preserve"> (</w:t>
       </w:r>
@@ -300,7 +295,13 @@
         <w:t>Azure Synapse</w:t>
       </w:r>
       <w:r>
-        <w:t xml:space="preserve"> that allowed CCQ to migrate and modernized their backend infrastructure</w:t>
+        <w:t xml:space="preserve"> that allowed</w:t>
+      </w:r>
+      <w:r>
+        <w:t xml:space="preserve"> a government entity</w:t>
+      </w:r>
+      <w:r>
+        <w:t xml:space="preserve"> to migrate and modernized their backend infrastructure</w:t>
       </w:r>
     </w:p>
     <w:p>
@@ -557,37 +558,12 @@
         </w:tabs>
         <w:spacing w:line="220" w:lineRule="exact"/>
       </w:pPr>
-      <w:proofErr w:type="spellStart"/>
-      <w:r>
-        <w:rPr>
-          <w:b/>
-          <w:bCs/>
-        </w:rPr>
-        <w:t>Mitacs</w:t>
-      </w:r>
-      <w:proofErr w:type="spellEnd"/>
-      <w:r>
-        <w:rPr>
-          <w:b/>
-          <w:bCs/>
-        </w:rPr>
-        <w:t xml:space="preserve"> – </w:t>
-      </w:r>
-      <w:proofErr w:type="spellStart"/>
-      <w:r>
-        <w:rPr>
-          <w:b/>
-          <w:bCs/>
-        </w:rPr>
-        <w:t>Eduplan</w:t>
-      </w:r>
-      <w:proofErr w:type="spellEnd"/>
-      <w:r>
-        <w:rPr>
-          <w:b/>
-          <w:bCs/>
-        </w:rPr>
-        <w:t xml:space="preserve"> Solutions</w:t>
+      <w:r>
+        <w:rPr>
+          <w:b/>
+          <w:bCs/>
+        </w:rPr>
+        <w:t>Mitacs – Eduplan Solutions</w:t>
       </w:r>
       <w:r>
         <w:tab/>
@@ -868,21 +844,12 @@
       <w:r>
         <w:tab/>
       </w:r>
-      <w:proofErr w:type="spellStart"/>
-      <w:r>
-        <w:rPr>
-          <w:b/>
-          <w:bCs/>
-        </w:rPr>
-        <w:t>Montreal</w:t>
-      </w:r>
-      <w:proofErr w:type="spellEnd"/>
-      <w:r>
-        <w:rPr>
-          <w:b/>
-          <w:bCs/>
-        </w:rPr>
-        <w:t>, Canada</w:t>
+      <w:r>
+        <w:rPr>
+          <w:b/>
+          <w:bCs/>
+        </w:rPr>
+        <w:t>Montreal, Canada</w:t>
       </w:r>
     </w:p>
     <w:p>
@@ -997,15 +964,7 @@
         <w:spacing w:line="220" w:lineRule="exact"/>
       </w:pPr>
       <w:r>
-        <w:t xml:space="preserve">Produced a thorough explanation of the algorithm in the form of a </w:t>
-      </w:r>
-      <w:proofErr w:type="spellStart"/>
-      <w:r>
-        <w:t>Jupyter</w:t>
-      </w:r>
-      <w:proofErr w:type="spellEnd"/>
-      <w:r>
-        <w:t xml:space="preserve"> Notebook and included original ways of making the algorithm possibly better</w:t>
+        <w:t>Produced a thorough explanation of the algorithm in the form of a Jupyter Notebook and included original ways of making the algorithm possibly better</w:t>
       </w:r>
     </w:p>
     <w:p>
@@ -1079,9 +1038,18 @@
           <w:iCs/>
           <w:lang w:val="fr-CA"/>
         </w:rPr>
-        <w:t xml:space="preserve">Android </w:t>
-      </w:r>
-      <w:proofErr w:type="spellStart"/>
+        <w:t>Android Developer</w:t>
+      </w:r>
+    </w:p>
+    <w:p>
+      <w:pPr>
+        <w:spacing w:line="220" w:lineRule="exact"/>
+        <w:rPr>
+          <w:bCs/>
+          <w:i/>
+          <w:iCs/>
+        </w:rPr>
+      </w:pPr>
       <w:r>
         <w:rPr>
           <w:bCs/>
@@ -1089,38 +1057,7 @@
           <w:iCs/>
           <w:lang w:val="fr-CA"/>
         </w:rPr>
-        <w:t>Developer</w:t>
-      </w:r>
-      <w:proofErr w:type="spellEnd"/>
-    </w:p>
-    <w:p>
-      <w:pPr>
-        <w:spacing w:line="220" w:lineRule="exact"/>
-        <w:rPr>
-          <w:bCs/>
-          <w:i/>
-          <w:iCs/>
-        </w:rPr>
-      </w:pPr>
-      <w:proofErr w:type="spellStart"/>
-      <w:r>
-        <w:rPr>
-          <w:bCs/>
-          <w:i/>
-          <w:iCs/>
-          <w:lang w:val="fr-CA"/>
-        </w:rPr>
-        <w:t>College</w:t>
-      </w:r>
-      <w:proofErr w:type="spellEnd"/>
-      <w:r>
-        <w:rPr>
-          <w:bCs/>
-          <w:i/>
-          <w:iCs/>
-          <w:lang w:val="fr-CA"/>
-        </w:rPr>
-        <w:t xml:space="preserve"> Bois-de-Boulogne. </w:t>
+        <w:t xml:space="preserve">College Bois-de-Boulogne. </w:t>
       </w:r>
       <w:r>
         <w:rPr>
@@ -1203,19 +1140,11 @@
         </w:rPr>
         <w:tab/>
       </w:r>
-      <w:proofErr w:type="spellStart"/>
-      <w:r>
-        <w:rPr>
-          <w:b/>
-        </w:rPr>
-        <w:t>Montreal</w:t>
-      </w:r>
-      <w:proofErr w:type="spellEnd"/>
-      <w:r>
-        <w:rPr>
-          <w:b/>
-        </w:rPr>
-        <w:t>, Canada</w:t>
+      <w:r>
+        <w:rPr>
+          <w:b/>
+        </w:rPr>
+        <w:t>Montreal, Canada</w:t>
       </w:r>
     </w:p>
     <w:p>
@@ -1265,23 +1194,21 @@
           <w:lang w:val="fr-CA"/>
         </w:rPr>
       </w:pPr>
-      <w:proofErr w:type="spellStart"/>
       <w:r>
         <w:rPr>
           <w:b/>
           <w:bCs/>
           <w:lang w:val="fr-CA"/>
         </w:rPr>
-        <w:t>College</w:t>
-      </w:r>
-      <w:proofErr w:type="spellEnd"/>
+        <w:t>College Bois-de-Boulogne</w:t>
+      </w:r>
       <w:r>
         <w:rPr>
           <w:b/>
           <w:bCs/>
           <w:lang w:val="fr-CA"/>
         </w:rPr>
-        <w:t xml:space="preserve"> Bois-de-Boulogne</w:t>
+        <w:tab/>
       </w:r>
       <w:r>
         <w:rPr>
@@ -1289,25 +1216,7 @@
           <w:bCs/>
           <w:lang w:val="fr-CA"/>
         </w:rPr>
-        <w:tab/>
-      </w:r>
-      <w:proofErr w:type="spellStart"/>
-      <w:r>
-        <w:rPr>
-          <w:b/>
-          <w:bCs/>
-          <w:lang w:val="fr-CA"/>
-        </w:rPr>
-        <w:t>Montreal</w:t>
-      </w:r>
-      <w:proofErr w:type="spellEnd"/>
-      <w:r>
-        <w:rPr>
-          <w:b/>
-          <w:bCs/>
-          <w:lang w:val="fr-CA"/>
-        </w:rPr>
-        <w:t xml:space="preserve">, Canada </w:t>
+        <w:t xml:space="preserve">Montreal, Canada </w:t>
       </w:r>
     </w:p>
     <w:p>
@@ -1539,15 +1448,7 @@
         <w:jc w:val="both"/>
       </w:pPr>
       <w:r>
-        <w:t xml:space="preserve">2nd place in a math competition at College </w:t>
-      </w:r>
-      <w:proofErr w:type="spellStart"/>
-      <w:r>
-        <w:t>Bois</w:t>
-      </w:r>
-      <w:proofErr w:type="spellEnd"/>
-      <w:r>
-        <w:t>-de-Boulogne (COMC)</w:t>
+        <w:t>2nd place in a math competition at College Bois-de-Boulogne (COMC)</w:t>
       </w:r>
     </w:p>
     <w:p>
@@ -1758,21 +1659,7 @@
         <w:rPr>
           <w:rFonts w:asciiTheme="minorHAnsi" w:hAnsiTheme="minorHAnsi" w:cstheme="minorHAnsi"/>
         </w:rPr>
-        <w:t xml:space="preserve">Git, Gitlab, </w:t>
-      </w:r>
-      <w:proofErr w:type="spellStart"/>
-      <w:r>
-        <w:rPr>
-          <w:rFonts w:asciiTheme="minorHAnsi" w:hAnsiTheme="minorHAnsi" w:cstheme="minorHAnsi"/>
-        </w:rPr>
-        <w:t>Github</w:t>
-      </w:r>
-      <w:proofErr w:type="spellEnd"/>
-      <w:r>
-        <w:rPr>
-          <w:rFonts w:asciiTheme="minorHAnsi" w:hAnsiTheme="minorHAnsi" w:cstheme="minorHAnsi"/>
-        </w:rPr>
-        <w:t xml:space="preserve">, </w:t>
+        <w:t xml:space="preserve">Git, Gitlab, Github, </w:t>
       </w:r>
       <w:r>
         <w:rPr>
@@ -1882,89 +1769,23 @@
         </w:rPr>
         <w:t xml:space="preserve">Python, </w:t>
       </w:r>
-      <w:proofErr w:type="spellStart"/>
-      <w:r>
-        <w:rPr>
-          <w:rFonts w:asciiTheme="minorHAnsi" w:hAnsiTheme="minorHAnsi" w:cstheme="minorHAnsi"/>
-        </w:rPr>
-        <w:t>Tensorflow</w:t>
-      </w:r>
-      <w:proofErr w:type="spellEnd"/>
-      <w:r>
-        <w:rPr>
-          <w:rFonts w:asciiTheme="minorHAnsi" w:hAnsiTheme="minorHAnsi" w:cstheme="minorHAnsi"/>
-        </w:rPr>
-        <w:t xml:space="preserve">, Scikit-Learn, </w:t>
-      </w:r>
-      <w:proofErr w:type="spellStart"/>
-      <w:r>
-        <w:rPr>
-          <w:rFonts w:asciiTheme="minorHAnsi" w:hAnsiTheme="minorHAnsi" w:cstheme="minorHAnsi"/>
-        </w:rPr>
-        <w:t>Keras</w:t>
-      </w:r>
-      <w:proofErr w:type="spellEnd"/>
-      <w:r>
-        <w:rPr>
-          <w:rFonts w:asciiTheme="minorHAnsi" w:hAnsiTheme="minorHAnsi" w:cstheme="minorHAnsi"/>
-        </w:rPr>
-        <w:t xml:space="preserve">, </w:t>
-      </w:r>
-      <w:proofErr w:type="spellStart"/>
-      <w:r>
-        <w:rPr>
-          <w:rFonts w:asciiTheme="minorHAnsi" w:hAnsiTheme="minorHAnsi" w:cstheme="minorHAnsi"/>
-        </w:rPr>
-        <w:t>PySpark</w:t>
-      </w:r>
-      <w:proofErr w:type="spellEnd"/>
-      <w:r>
-        <w:rPr>
-          <w:rFonts w:asciiTheme="minorHAnsi" w:hAnsiTheme="minorHAnsi" w:cstheme="minorHAnsi"/>
-        </w:rPr>
-        <w:t xml:space="preserve">, </w:t>
-      </w:r>
-      <w:proofErr w:type="spellStart"/>
-      <w:r>
-        <w:rPr>
-          <w:rFonts w:asciiTheme="minorHAnsi" w:hAnsiTheme="minorHAnsi" w:cstheme="minorHAnsi"/>
-        </w:rPr>
-        <w:t>Statsmodels</w:t>
-      </w:r>
-      <w:proofErr w:type="spellEnd"/>
-      <w:r>
-        <w:rPr>
-          <w:rFonts w:asciiTheme="minorHAnsi" w:hAnsiTheme="minorHAnsi" w:cstheme="minorHAnsi"/>
-        </w:rPr>
-        <w:t xml:space="preserve">, matplotlib, seaborn, </w:t>
-      </w:r>
-      <w:proofErr w:type="spellStart"/>
-      <w:r>
-        <w:rPr>
-          <w:rFonts w:asciiTheme="minorHAnsi" w:hAnsiTheme="minorHAnsi" w:cstheme="minorHAnsi"/>
-        </w:rPr>
-        <w:t>plotly</w:t>
-      </w:r>
-      <w:proofErr w:type="spellEnd"/>
-      <w:r>
-        <w:rPr>
-          <w:rFonts w:asciiTheme="minorHAnsi" w:hAnsiTheme="minorHAnsi" w:cstheme="minorHAnsi"/>
-        </w:rPr>
-        <w:t xml:space="preserve">, </w:t>
-      </w:r>
-      <w:proofErr w:type="spellStart"/>
-      <w:r>
-        <w:rPr>
-          <w:rFonts w:asciiTheme="minorHAnsi" w:hAnsiTheme="minorHAnsi" w:cstheme="minorHAnsi"/>
-        </w:rPr>
-        <w:t>numpy</w:t>
-      </w:r>
-      <w:proofErr w:type="spellEnd"/>
-      <w:r>
-        <w:rPr>
-          <w:rFonts w:asciiTheme="minorHAnsi" w:hAnsiTheme="minorHAnsi" w:cstheme="minorHAnsi"/>
-        </w:rPr>
-        <w:t>, SciPy, pandas</w:t>
+      <w:r>
+        <w:rPr>
+          <w:rFonts w:asciiTheme="minorHAnsi" w:hAnsiTheme="minorHAnsi" w:cstheme="minorHAnsi"/>
+        </w:rPr>
+        <w:t xml:space="preserve">Tensorflow, Scikit-Learn, Keras, </w:t>
+      </w:r>
+      <w:r>
+        <w:rPr>
+          <w:rFonts w:asciiTheme="minorHAnsi" w:hAnsiTheme="minorHAnsi" w:cstheme="minorHAnsi"/>
+        </w:rPr>
+        <w:t xml:space="preserve">PySpark, </w:t>
+      </w:r>
+      <w:r>
+        <w:rPr>
+          <w:rFonts w:asciiTheme="minorHAnsi" w:hAnsiTheme="minorHAnsi" w:cstheme="minorHAnsi"/>
+        </w:rPr>
+        <w:t>Statsmodels, matplotlib, seaborn, plotly, numpy, SciPy, pandas</w:t>
       </w:r>
       <w:r>
         <w:rPr>
@@ -2164,15 +1985,7 @@
         <w:jc w:val="both"/>
       </w:pPr>
       <w:r>
-        <w:t xml:space="preserve">Used various technologies such as </w:t>
-      </w:r>
-      <w:proofErr w:type="spellStart"/>
-      <w:r>
-        <w:t>PyTorch</w:t>
-      </w:r>
-      <w:proofErr w:type="spellEnd"/>
-      <w:r>
-        <w:t>, TensorFlow and a PostgreSQL Database</w:t>
+        <w:t>Used various technologies such as PyTorch, TensorFlow and a PostgreSQL Database</w:t>
       </w:r>
     </w:p>
     <w:p>
@@ -2245,23 +2058,7 @@
           <w:b/>
           <w:bCs/>
         </w:rPr>
-        <w:t xml:space="preserve">Cross-platform multiplayer </w:t>
-      </w:r>
-      <w:proofErr w:type="spellStart"/>
-      <w:r>
-        <w:rPr>
-          <w:b/>
-          <w:bCs/>
-        </w:rPr>
-        <w:t>Gartic</w:t>
-      </w:r>
-      <w:proofErr w:type="spellEnd"/>
-      <w:r>
-        <w:rPr>
-          <w:b/>
-          <w:bCs/>
-        </w:rPr>
-        <w:t xml:space="preserve"> </w:t>
+        <w:t xml:space="preserve">Cross-platform multiplayer Gartic </w:t>
       </w:r>
       <w:r>
         <w:rPr>
@@ -2291,15 +2088,7 @@
         <w:t xml:space="preserve">Developed </w:t>
       </w:r>
       <w:r>
-        <w:t xml:space="preserve">a version of </w:t>
-      </w:r>
-      <w:proofErr w:type="spellStart"/>
-      <w:r>
-        <w:t>Gartic</w:t>
-      </w:r>
-      <w:proofErr w:type="spellEnd"/>
-      <w:r>
-        <w:t xml:space="preserve"> phone </w:t>
+        <w:t xml:space="preserve">a version of Gartic phone </w:t>
       </w:r>
       <w:r>
         <w:t xml:space="preserve">usable </w:t>
@@ -2333,15 +2122,7 @@
         <w:t>WebSocket</w:t>
       </w:r>
       <w:r>
-        <w:t xml:space="preserve"> along with </w:t>
-      </w:r>
-      <w:proofErr w:type="spellStart"/>
-      <w:r>
-        <w:t>GraphQL</w:t>
-      </w:r>
-      <w:proofErr w:type="spellEnd"/>
-      <w:r>
-        <w:t xml:space="preserve"> to enable multiplayer</w:t>
+        <w:t xml:space="preserve"> along with GraphQL to enable multiplayer</w:t>
       </w:r>
       <w:r>
         <w:t xml:space="preserve"> play</w:t>
@@ -2403,11 +2184,9 @@
       <w:r>
         <w:t xml:space="preserve"> </w:t>
       </w:r>
-      <w:proofErr w:type="spellStart"/>
       <w:r>
         <w:t>HackQC</w:t>
       </w:r>
-      <w:proofErr w:type="spellEnd"/>
       <w:r>
         <w:t xml:space="preserve"> (3 days) </w:t>
       </w:r>
@@ -2449,13 +2228,8 @@
         <w:t xml:space="preserve"> </w:t>
       </w:r>
       <w:r>
-        <w:t xml:space="preserve">AI Hackathon at </w:t>
-      </w:r>
-      <w:proofErr w:type="spellStart"/>
-      <w:r>
-        <w:t>UdeM</w:t>
-      </w:r>
-      <w:proofErr w:type="spellEnd"/>
+        <w:t>AI Hackathon at UdeM</w:t>
+      </w:r>
       <w:r>
         <w:t xml:space="preserve"> (6th place) </w:t>
       </w:r>
@@ -2465,13 +2239,8 @@
       <w:r>
         <w:t xml:space="preserve"> </w:t>
       </w:r>
-      <w:proofErr w:type="spellStart"/>
-      <w:r>
-        <w:t>ConcordAI</w:t>
-      </w:r>
-      <w:proofErr w:type="spellEnd"/>
-      <w:r>
-        <w:t xml:space="preserve"> Artificial Intelligence Hackathon</w:t>
+      <w:r>
+        <w:t>ConcordAI Artificial Intelligence Hackathon</w:t>
       </w:r>
       <w:r>
         <w:t xml:space="preserve"> </w:t>
@@ -2482,11 +2251,9 @@
       <w:r>
         <w:t xml:space="preserve"> </w:t>
       </w:r>
-      <w:proofErr w:type="spellStart"/>
       <w:r>
         <w:t>LHGames</w:t>
       </w:r>
-      <w:proofErr w:type="spellEnd"/>
     </w:p>
     <w:p>
       <w:pPr>

</xml_diff>